<commit_message>
Updates in the documentation
</commit_message>
<xml_diff>
--- a/Resources/Resume_BG_Monika_Spasova.docx
+++ b/Resources/Resume_BG_Monika_Spasova.docx
@@ -1651,7 +1651,36 @@
           <w:szCs w:val="24"/>
           <w:lang w:eastAsia="bg-BG"/>
         </w:rPr>
-        <w:t xml:space="preserve">Модулите позволяват извършването </w:t>
+        <w:t>Модулите позволяват извършването</w:t>
+      </w:r>
+      <w:r>
+        <w:rPr>
+          <w:rFonts w:ascii="Times New Roman" w:eastAsia="Times New Roman" w:hAnsi="Times New Roman" w:cs="Times New Roman"/>
+          <w:sz w:val="24"/>
+          <w:szCs w:val="24"/>
+          <w:lang w:val="en-US" w:eastAsia="bg-BG"/>
+        </w:rPr>
+        <w:t xml:space="preserve"> </w:t>
+      </w:r>
+      <w:r>
+        <w:rPr>
+          <w:rFonts w:ascii="Times New Roman" w:eastAsia="Times New Roman" w:hAnsi="Times New Roman" w:cs="Times New Roman"/>
+          <w:sz w:val="24"/>
+          <w:szCs w:val="24"/>
+          <w:lang w:eastAsia="bg-BG"/>
+        </w:rPr>
+        <w:t>на</w:t>
+      </w:r>
+      <w:bookmarkStart w:id="0" w:name="_GoBack"/>
+      <w:bookmarkEnd w:id="0"/>
+      <w:r>
+        <w:rPr>
+          <w:rFonts w:ascii="Times New Roman" w:eastAsia="Times New Roman" w:hAnsi="Times New Roman" w:cs="Times New Roman"/>
+          <w:sz w:val="24"/>
+          <w:szCs w:val="24"/>
+          <w:lang w:eastAsia="bg-BG"/>
+        </w:rPr>
+        <w:t xml:space="preserve"> </w:t>
       </w:r>
       <w:r>
         <w:rPr>
@@ -4131,8 +4160,6 @@
       <w:r>
         <w:t xml:space="preserve">е </w:t>
       </w:r>
-      <w:bookmarkStart w:id="0" w:name="_GoBack"/>
-      <w:bookmarkEnd w:id="0"/>
       <w:r>
         <w:t xml:space="preserve">създаден </w:t>
       </w:r>
@@ -4377,7 +4404,7 @@
           <w:rPr>
             <w:noProof/>
           </w:rPr>
-          <w:t>4</w:t>
+          <w:t>2</w:t>
         </w:r>
         <w:r>
           <w:rPr>
@@ -9360,7 +9387,7 @@
 </file>
 
 <file path=customXml/itemProps1.xml><?xml version="1.0" encoding="utf-8"?>
-<ds:datastoreItem xmlns:ds="http://schemas.openxmlformats.org/officeDocument/2006/customXml" ds:itemID="{773C4E8C-A504-4B50-9578-86AD18568D25}">
+<ds:datastoreItem xmlns:ds="http://schemas.openxmlformats.org/officeDocument/2006/customXml" ds:itemID="{8554F561-BD36-480B-BFFC-A2D5E9F41DFF}">
   <ds:schemaRefs>
     <ds:schemaRef ds:uri="http://schemas.openxmlformats.org/officeDocument/2006/bibliography"/>
   </ds:schemaRefs>

</xml_diff>